<commit_message>
Finalizing 5 Thermal Version
</commit_message>
<xml_diff>
--- a/Sample Files/Calc 2/Table_Template - 5 Thermal - Copy.docx
+++ b/Sample Files/Calc 2/Table_Template - 5 Thermal - Copy.docx
@@ -1645,7 +1645,7 @@
           </w:tcPr>
           <w:p>
             <w:r>
-              <w:t>626</w:t>
+              <w:t>625</w:t>
             </w:r>
           </w:p>
         </w:tc>
@@ -1695,17 +1695,17 @@
           </w:tcPr>
           <w:p>
             <w:r>
-              <w:t>531</w:t>
-            </w:r>
-          </w:p>
-        </w:tc>
-        <w:tc>
-          <w:tcPr>
-            <w:tcW w:w="948" w:type="dxa"/>
-          </w:tcPr>
-          <w:p>
-            <w:r>
-              <w:t>19</w:t>
+              <w:t>529</w:t>
+            </w:r>
+          </w:p>
+        </w:tc>
+        <w:tc>
+          <w:tcPr>
+            <w:tcW w:w="948" w:type="dxa"/>
+          </w:tcPr>
+          <w:p>
+            <w:r>
+              <w:t>20</w:t>
             </w:r>
           </w:p>
         </w:tc>
@@ -1715,7 +1715,7 @@
           </w:tcPr>
           <w:p>
             <w:r>
-              <w:t>531</w:t>
+              <w:t>529</w:t>
             </w:r>
           </w:p>
         </w:tc>
@@ -1931,27 +1931,27 @@
           </w:tcPr>
           <w:p>
             <w:r>
-              <w:t>-4000</w:t>
-            </w:r>
-          </w:p>
-        </w:tc>
-        <w:tc>
-          <w:tcPr>
-            <w:tcW w:w="948" w:type="dxa"/>
-          </w:tcPr>
-          <w:p>
-            <w:r>
-              <w:t>-2245</w:t>
-            </w:r>
-          </w:p>
-        </w:tc>
-        <w:tc>
-          <w:tcPr>
-            <w:tcW w:w="948" w:type="dxa"/>
-          </w:tcPr>
-          <w:p>
-            <w:r>
-              <w:t>11561</w:t>
+              <w:t>0</w:t>
+            </w:r>
+          </w:p>
+        </w:tc>
+        <w:tc>
+          <w:tcPr>
+            <w:tcW w:w="948" w:type="dxa"/>
+          </w:tcPr>
+          <w:p>
+            <w:r>
+              <w:t>0</w:t>
+            </w:r>
+          </w:p>
+        </w:tc>
+        <w:tc>
+          <w:tcPr>
+            <w:tcW w:w="948" w:type="dxa"/>
+          </w:tcPr>
+          <w:p>
+            <w:r>
+              <w:t>0</w:t>
             </w:r>
           </w:p>
         </w:tc>
@@ -1961,7 +1961,7 @@
           </w:tcPr>
           <w:p>
             <w:r>
-              <w:t>11777</w:t>
+              <w:t>0</w:t>
             </w:r>
           </w:p>
         </w:tc>
@@ -2347,7 +2347,7 @@
           </w:tcPr>
           <w:p>
             <w:r>
-              <w:t>1149</w:t>
+              <w:t>1148</w:t>
             </w:r>
           </w:p>
         </w:tc>
@@ -2397,17 +2397,17 @@
           </w:tcPr>
           <w:p>
             <w:r>
-              <w:t>-1714</w:t>
-            </w:r>
-          </w:p>
-        </w:tc>
-        <w:tc>
-          <w:tcPr>
-            <w:tcW w:w="948" w:type="dxa"/>
-          </w:tcPr>
-          <w:p>
-            <w:r>
-              <w:t>11580</w:t>
+              <w:t>-1716</w:t>
+            </w:r>
+          </w:p>
+        </w:tc>
+        <w:tc>
+          <w:tcPr>
+            <w:tcW w:w="948" w:type="dxa"/>
+          </w:tcPr>
+          <w:p>
+            <w:r>
+              <w:t>11581</w:t>
             </w:r>
           </w:p>
         </w:tc>
@@ -2417,7 +2417,7 @@
           </w:tcPr>
           <w:p>
             <w:r>
-              <w:t>11706</w:t>
+              <w:t>11707</w:t>
             </w:r>
           </w:p>
         </w:tc>
@@ -2613,7 +2613,7 @@
           </w:tcPr>
           <w:p>
             <w:r>
-              <w:t>1149</w:t>
+              <w:t>1148</w:t>
             </w:r>
           </w:p>
         </w:tc>
@@ -2711,7 +2711,7 @@
           </w:tcPr>
           <w:p>
             <w:r>
-              <w:t>11706</w:t>
+              <w:t>11707</w:t>
             </w:r>
           </w:p>
         </w:tc>
@@ -5027,27 +5027,27 @@
           </w:tcPr>
           <w:p>
             <w:r>
-              <w:t>-45</w:t>
-            </w:r>
-          </w:p>
-        </w:tc>
-        <w:tc>
-          <w:tcPr>
-            <w:tcW w:w="948" w:type="dxa"/>
-          </w:tcPr>
-          <w:p>
-            <w:r>
-              <w:t>-74</w:t>
-            </w:r>
-          </w:p>
-        </w:tc>
-        <w:tc>
-          <w:tcPr>
-            <w:tcW w:w="948" w:type="dxa"/>
-          </w:tcPr>
-          <w:p>
-            <w:r>
-              <w:t>87</w:t>
+              <w:t>-46</w:t>
+            </w:r>
+          </w:p>
+        </w:tc>
+        <w:tc>
+          <w:tcPr>
+            <w:tcW w:w="948" w:type="dxa"/>
+          </w:tcPr>
+          <w:p>
+            <w:r>
+              <w:t>-73</w:t>
+            </w:r>
+          </w:p>
+        </w:tc>
+        <w:tc>
+          <w:tcPr>
+            <w:tcW w:w="948" w:type="dxa"/>
+          </w:tcPr>
+          <w:p>
+            <w:r>
+              <w:t>86</w:t>
             </w:r>
           </w:p>
         </w:tc>
@@ -5067,17 +5067,17 @@
           </w:tcPr>
           <w:p>
             <w:r>
-              <w:t>475</w:t>
-            </w:r>
-          </w:p>
-        </w:tc>
-        <w:tc>
-          <w:tcPr>
-            <w:tcW w:w="948" w:type="dxa"/>
-          </w:tcPr>
-          <w:p>
-            <w:r>
-              <w:t>-16</w:t>
+              <w:t>469</w:t>
+            </w:r>
+          </w:p>
+        </w:tc>
+        <w:tc>
+          <w:tcPr>
+            <w:tcW w:w="948" w:type="dxa"/>
+          </w:tcPr>
+          <w:p>
+            <w:r>
+              <w:t>-17</w:t>
             </w:r>
           </w:p>
         </w:tc>
@@ -5087,7 +5087,7 @@
           </w:tcPr>
           <w:p>
             <w:r>
-              <w:t>475</w:t>
+              <w:t>469</w:t>
             </w:r>
           </w:p>
         </w:tc>
@@ -5159,17 +5159,17 @@
           </w:tcPr>
           <w:p>
             <w:r>
-              <w:t>-1221</w:t>
-            </w:r>
-          </w:p>
-        </w:tc>
-        <w:tc>
-          <w:tcPr>
-            <w:tcW w:w="948" w:type="dxa"/>
-          </w:tcPr>
-          <w:p>
-            <w:r>
-              <w:t>1235</w:t>
+              <w:t>-1220</w:t>
+            </w:r>
+          </w:p>
+        </w:tc>
+        <w:tc>
+          <w:tcPr>
+            <w:tcW w:w="948" w:type="dxa"/>
+          </w:tcPr>
+          <w:p>
+            <w:r>
+              <w:t>1234</w:t>
             </w:r>
           </w:p>
         </w:tc>
@@ -5301,27 +5301,27 @@
           </w:tcPr>
           <w:p>
             <w:r>
-              <w:t>-45</w:t>
-            </w:r>
-          </w:p>
-        </w:tc>
-        <w:tc>
-          <w:tcPr>
-            <w:tcW w:w="948" w:type="dxa"/>
-          </w:tcPr>
-          <w:p>
-            <w:r>
-              <w:t>5033</w:t>
-            </w:r>
-          </w:p>
-        </w:tc>
-        <w:tc>
-          <w:tcPr>
-            <w:tcW w:w="948" w:type="dxa"/>
-          </w:tcPr>
-          <w:p>
-            <w:r>
-              <w:t>-781</w:t>
+              <w:t>0</w:t>
+            </w:r>
+          </w:p>
+        </w:tc>
+        <w:tc>
+          <w:tcPr>
+            <w:tcW w:w="948" w:type="dxa"/>
+          </w:tcPr>
+          <w:p>
+            <w:r>
+              <w:t>0</w:t>
+            </w:r>
+          </w:p>
+        </w:tc>
+        <w:tc>
+          <w:tcPr>
+            <w:tcW w:w="948" w:type="dxa"/>
+          </w:tcPr>
+          <w:p>
+            <w:r>
+              <w:t>0</w:t>
             </w:r>
           </w:p>
         </w:tc>
@@ -5331,7 +5331,7 @@
           </w:tcPr>
           <w:p>
             <w:r>
-              <w:t>5093</w:t>
+              <w:t>0</w:t>
             </w:r>
           </w:p>
         </w:tc>
@@ -5653,7 +5653,7 @@
           </w:tcPr>
           <w:p>
             <w:r>
-              <w:t>305</w:t>
+              <w:t>-1521</w:t>
             </w:r>
           </w:p>
         </w:tc>
@@ -5663,27 +5663,27 @@
           </w:tcPr>
           <w:p>
             <w:r>
-              <w:t>-45</w:t>
-            </w:r>
-          </w:p>
-        </w:tc>
-        <w:tc>
-          <w:tcPr>
-            <w:tcW w:w="948" w:type="dxa"/>
-          </w:tcPr>
-          <w:p>
-            <w:r>
-              <w:t>-74</w:t>
-            </w:r>
-          </w:p>
-        </w:tc>
-        <w:tc>
-          <w:tcPr>
-            <w:tcW w:w="948" w:type="dxa"/>
-          </w:tcPr>
-          <w:p>
-            <w:r>
-              <w:t>87</w:t>
+              <w:t>-231</w:t>
+            </w:r>
+          </w:p>
+        </w:tc>
+        <w:tc>
+          <w:tcPr>
+            <w:tcW w:w="948" w:type="dxa"/>
+          </w:tcPr>
+          <w:p>
+            <w:r>
+              <w:t>-1293</w:t>
+            </w:r>
+          </w:p>
+        </w:tc>
+        <w:tc>
+          <w:tcPr>
+            <w:tcW w:w="948" w:type="dxa"/>
+          </w:tcPr>
+          <w:p>
+            <w:r>
+              <w:t>1313</w:t>
             </w:r>
           </w:p>
         </w:tc>
@@ -5703,17 +5703,17 @@
           </w:tcPr>
           <w:p>
             <w:r>
-              <w:t>475</w:t>
-            </w:r>
-          </w:p>
-        </w:tc>
-        <w:tc>
-          <w:tcPr>
-            <w:tcW w:w="948" w:type="dxa"/>
-          </w:tcPr>
-          <w:p>
-            <w:r>
-              <w:t>-16</w:t>
+              <w:t>5502</w:t>
+            </w:r>
+          </w:p>
+        </w:tc>
+        <w:tc>
+          <w:tcPr>
+            <w:tcW w:w="948" w:type="dxa"/>
+          </w:tcPr>
+          <w:p>
+            <w:r>
+              <w:t>-798</w:t>
             </w:r>
           </w:p>
         </w:tc>
@@ -5723,7 +5723,7 @@
           </w:tcPr>
           <w:p>
             <w:r>
-              <w:t>475</w:t>
+              <w:t>5560</w:t>
             </w:r>
           </w:p>
         </w:tc>
@@ -5898,7 +5898,7 @@
           </w:tcPr>
           <w:p>
             <w:r>
-              <w:t>305</w:t>
+              <w:t>1521</w:t>
             </w:r>
           </w:p>
         </w:tc>
@@ -5942,7 +5942,7 @@
           </w:tcPr>
           <w:p>
             <w:r>
-              <w:t>87</w:t>
+              <w:t>1313</w:t>
             </w:r>
           </w:p>
         </w:tc>
@@ -5996,7 +5996,7 @@
           </w:tcPr>
           <w:p>
             <w:r>
-              <w:t>475</w:t>
+              <w:t>5560</w:t>
             </w:r>
           </w:p>
         </w:tc>
@@ -8247,7 +8247,7 @@
           </w:tcPr>
           <w:p>
             <w:r>
-              <w:t>100</w:t>
+              <w:t>101</w:t>
             </w:r>
           </w:p>
         </w:tc>
@@ -8267,7 +8267,7 @@
           </w:tcPr>
           <w:p>
             <w:r>
-              <w:t>105</w:t>
+              <w:t>106</w:t>
             </w:r>
           </w:p>
         </w:tc>
@@ -8481,27 +8481,27 @@
           </w:tcPr>
           <w:p>
             <w:r>
-              <w:t>4157</w:t>
-            </w:r>
-          </w:p>
-        </w:tc>
-        <w:tc>
-          <w:tcPr>
-            <w:tcW w:w="948" w:type="dxa"/>
-          </w:tcPr>
-          <w:p>
-            <w:r>
-              <w:t>-1134</w:t>
-            </w:r>
-          </w:p>
-        </w:tc>
-        <w:tc>
-          <w:tcPr>
-            <w:tcW w:w="948" w:type="dxa"/>
-          </w:tcPr>
-          <w:p>
-            <w:r>
-              <w:t>-11499</w:t>
+              <w:t>0</w:t>
+            </w:r>
+          </w:p>
+        </w:tc>
+        <w:tc>
+          <w:tcPr>
+            <w:tcW w:w="948" w:type="dxa"/>
+          </w:tcPr>
+          <w:p>
+            <w:r>
+              <w:t>0</w:t>
+            </w:r>
+          </w:p>
+        </w:tc>
+        <w:tc>
+          <w:tcPr>
+            <w:tcW w:w="948" w:type="dxa"/>
+          </w:tcPr>
+          <w:p>
+            <w:r>
+              <w:t>0</w:t>
             </w:r>
           </w:p>
         </w:tc>
@@ -8511,7 +8511,7 @@
           </w:tcPr>
           <w:p>
             <w:r>
-              <w:t>11555</w:t>
+              <w:t>0</w:t>
             </w:r>
           </w:p>
         </w:tc>
@@ -8833,7 +8833,7 @@
           </w:tcPr>
           <w:p>
             <w:r>
-              <w:t>399</w:t>
+              <w:t>1067</w:t>
             </w:r>
           </w:p>
         </w:tc>
@@ -8843,27 +8843,27 @@
           </w:tcPr>
           <w:p>
             <w:r>
-              <w:t>10</w:t>
-            </w:r>
-          </w:p>
-        </w:tc>
-        <w:tc>
-          <w:tcPr>
-            <w:tcW w:w="948" w:type="dxa"/>
-          </w:tcPr>
-          <w:p>
-            <w:r>
-              <w:t>22</w:t>
-            </w:r>
-          </w:p>
-        </w:tc>
-        <w:tc>
-          <w:tcPr>
-            <w:tcW w:w="948" w:type="dxa"/>
-          </w:tcPr>
-          <w:p>
-            <w:r>
-              <w:t>24</w:t>
+              <w:t>-2930</w:t>
+            </w:r>
+          </w:p>
+        </w:tc>
+        <w:tc>
+          <w:tcPr>
+            <w:tcW w:w="948" w:type="dxa"/>
+          </w:tcPr>
+          <w:p>
+            <w:r>
+              <w:t>560</w:t>
+            </w:r>
+          </w:p>
+        </w:tc>
+        <w:tc>
+          <w:tcPr>
+            <w:tcW w:w="948" w:type="dxa"/>
+          </w:tcPr>
+          <w:p>
+            <w:r>
+              <w:t>2983</w:t>
             </w:r>
           </w:p>
         </w:tc>
@@ -8873,27 +8873,27 @@
           </w:tcPr>
           <w:p>
             <w:r>
-              <w:t>-31</w:t>
-            </w:r>
-          </w:p>
-        </w:tc>
-        <w:tc>
-          <w:tcPr>
-            <w:tcW w:w="948" w:type="dxa"/>
-          </w:tcPr>
-          <w:p>
-            <w:r>
-              <w:t>100</w:t>
-            </w:r>
-          </w:p>
-        </w:tc>
-        <w:tc>
-          <w:tcPr>
-            <w:tcW w:w="948" w:type="dxa"/>
-          </w:tcPr>
-          <w:p>
-            <w:r>
-              <w:t>-32</w:t>
+              <w:t>4126</w:t>
+            </w:r>
+          </w:p>
+        </w:tc>
+        <w:tc>
+          <w:tcPr>
+            <w:tcW w:w="948" w:type="dxa"/>
+          </w:tcPr>
+          <w:p>
+            <w:r>
+              <w:t>-1033</w:t>
+            </w:r>
+          </w:p>
+        </w:tc>
+        <w:tc>
+          <w:tcPr>
+            <w:tcW w:w="948" w:type="dxa"/>
+          </w:tcPr>
+          <w:p>
+            <w:r>
+              <w:t>-11531</w:t>
             </w:r>
           </w:p>
         </w:tc>
@@ -8903,7 +8903,7 @@
           </w:tcPr>
           <w:p>
             <w:r>
-              <w:t>105</w:t>
+              <w:t>11577</w:t>
             </w:r>
           </w:p>
         </w:tc>
@@ -9078,7 +9078,7 @@
           </w:tcPr>
           <w:p>
             <w:r>
-              <w:t>399</w:t>
+              <w:t>1067</w:t>
             </w:r>
           </w:p>
         </w:tc>
@@ -9122,7 +9122,7 @@
           </w:tcPr>
           <w:p>
             <w:r>
-              <w:t>24</w:t>
+              <w:t>2983</w:t>
             </w:r>
           </w:p>
         </w:tc>
@@ -9132,7 +9132,7 @@
           </w:tcPr>
           <w:p>
             <w:r>
-              <w:t>31</w:t>
+              <w:t>4126</w:t>
             </w:r>
           </w:p>
         </w:tc>
@@ -9176,7 +9176,7 @@
           </w:tcPr>
           <w:p>
             <w:r>
-              <w:t>105</w:t>
+              <w:t>11577</w:t>
             </w:r>
           </w:p>
         </w:tc>
@@ -11405,7 +11405,7 @@
           </w:tcPr>
           <w:p>
             <w:r>
-              <w:t>56</w:t>
+              <w:t>55</w:t>
             </w:r>
           </w:p>
         </w:tc>
@@ -11425,7 +11425,7 @@
           </w:tcPr>
           <w:p>
             <w:r>
-              <w:t>63</w:t>
+              <w:t>62</w:t>
             </w:r>
           </w:p>
         </w:tc>
@@ -11639,37 +11639,37 @@
           </w:tcPr>
           <w:p>
             <w:r>
-              <w:t>3</w:t>
-            </w:r>
-          </w:p>
-        </w:tc>
-        <w:tc>
-          <w:tcPr>
-            <w:tcW w:w="948" w:type="dxa"/>
-          </w:tcPr>
-          <w:p>
-            <w:r>
-              <w:t>-92</w:t>
-            </w:r>
-          </w:p>
-        </w:tc>
-        <w:tc>
-          <w:tcPr>
-            <w:tcW w:w="948" w:type="dxa"/>
-          </w:tcPr>
-          <w:p>
-            <w:r>
               <w:t>0</w:t>
             </w:r>
           </w:p>
         </w:tc>
         <w:tc>
           <w:tcPr>
+            <w:tcW w:w="948" w:type="dxa"/>
+          </w:tcPr>
+          <w:p>
+            <w:r>
+              <w:t>0</w:t>
+            </w:r>
+          </w:p>
+        </w:tc>
+        <w:tc>
+          <w:tcPr>
+            <w:tcW w:w="948" w:type="dxa"/>
+          </w:tcPr>
+          <w:p>
+            <w:r>
+              <w:t>0</w:t>
+            </w:r>
+          </w:p>
+        </w:tc>
+        <w:tc>
+          <w:tcPr>
             <w:tcW w:w="966" w:type="dxa"/>
           </w:tcPr>
           <w:p>
             <w:r>
-              <w:t>92</w:t>
+              <w:t>0</w:t>
             </w:r>
           </w:p>
         </w:tc>
@@ -12001,27 +12001,27 @@
           </w:tcPr>
           <w:p>
             <w:r>
-              <w:t>0</w:t>
-            </w:r>
-          </w:p>
-        </w:tc>
-        <w:tc>
-          <w:tcPr>
-            <w:tcW w:w="948" w:type="dxa"/>
-          </w:tcPr>
-          <w:p>
-            <w:r>
-              <w:t>-10</w:t>
-            </w:r>
-          </w:p>
-        </w:tc>
-        <w:tc>
-          <w:tcPr>
-            <w:tcW w:w="948" w:type="dxa"/>
-          </w:tcPr>
-          <w:p>
-            <w:r>
-              <w:t>10</w:t>
+              <w:t>-1</w:t>
+            </w:r>
+          </w:p>
+        </w:tc>
+        <w:tc>
+          <w:tcPr>
+            <w:tcW w:w="948" w:type="dxa"/>
+          </w:tcPr>
+          <w:p>
+            <w:r>
+              <w:t>20</w:t>
+            </w:r>
+          </w:p>
+        </w:tc>
+        <w:tc>
+          <w:tcPr>
+            <w:tcW w:w="948" w:type="dxa"/>
+          </w:tcPr>
+          <w:p>
+            <w:r>
+              <w:t>20</w:t>
             </w:r>
           </w:p>
         </w:tc>
@@ -12031,17 +12031,17 @@
           </w:tcPr>
           <w:p>
             <w:r>
-              <w:t>1</w:t>
-            </w:r>
-          </w:p>
-        </w:tc>
-        <w:tc>
-          <w:tcPr>
-            <w:tcW w:w="948" w:type="dxa"/>
-          </w:tcPr>
-          <w:p>
-            <w:r>
-              <w:t>56</w:t>
+              <w:t>4</w:t>
+            </w:r>
+          </w:p>
+        </w:tc>
+        <w:tc>
+          <w:tcPr>
+            <w:tcW w:w="948" w:type="dxa"/>
+          </w:tcPr>
+          <w:p>
+            <w:r>
+              <w:t>55</w:t>
             </w:r>
           </w:p>
         </w:tc>
@@ -12061,7 +12061,7 @@
           </w:tcPr>
           <w:p>
             <w:r>
-              <w:t>63</w:t>
+              <w:t>62</w:t>
             </w:r>
           </w:p>
         </w:tc>
@@ -12280,7 +12280,7 @@
           </w:tcPr>
           <w:p>
             <w:r>
-              <w:t>10</w:t>
+              <w:t>20</w:t>
             </w:r>
           </w:p>
         </w:tc>
@@ -12290,7 +12290,7 @@
           </w:tcPr>
           <w:p>
             <w:r>
-              <w:t>1</w:t>
+              <w:t>4</w:t>
             </w:r>
           </w:p>
         </w:tc>
@@ -12334,7 +12334,7 @@
           </w:tcPr>
           <w:p>
             <w:r>
-              <w:t>63</w:t>
+              <w:t>62</w:t>
             </w:r>
           </w:p>
         </w:tc>
@@ -14524,7 +14524,7 @@
           </w:tcPr>
           <w:p>
             <w:r>
-              <w:t>-2552</w:t>
+              <w:t>-2553</w:t>
             </w:r>
           </w:p>
         </w:tc>
@@ -14544,17 +14544,17 @@
           </w:tcPr>
           <w:p>
             <w:r>
-              <w:t>-52</w:t>
-            </w:r>
-          </w:p>
-        </w:tc>
-        <w:tc>
-          <w:tcPr>
-            <w:tcW w:w="948" w:type="dxa"/>
-          </w:tcPr>
-          <w:p>
-            <w:r>
-              <w:t>52</w:t>
+              <w:t>-50</w:t>
+            </w:r>
+          </w:p>
+        </w:tc>
+        <w:tc>
+          <w:tcPr>
+            <w:tcW w:w="948" w:type="dxa"/>
+          </w:tcPr>
+          <w:p>
+            <w:r>
+              <w:t>50</w:t>
             </w:r>
           </w:p>
         </w:tc>
@@ -14564,27 +14564,27 @@
           </w:tcPr>
           <w:p>
             <w:r>
-              <w:t>-58</w:t>
-            </w:r>
-          </w:p>
-        </w:tc>
-        <w:tc>
-          <w:tcPr>
-            <w:tcW w:w="948" w:type="dxa"/>
-          </w:tcPr>
-          <w:p>
-            <w:r>
-              <w:t>-471</w:t>
-            </w:r>
-          </w:p>
-        </w:tc>
-        <w:tc>
-          <w:tcPr>
-            <w:tcW w:w="948" w:type="dxa"/>
-          </w:tcPr>
-          <w:p>
-            <w:r>
-              <w:t>2602</w:t>
+              <w:t>-50</w:t>
+            </w:r>
+          </w:p>
+        </w:tc>
+        <w:tc>
+          <w:tcPr>
+            <w:tcW w:w="948" w:type="dxa"/>
+          </w:tcPr>
+          <w:p>
+            <w:r>
+              <w:t>-477</w:t>
+            </w:r>
+          </w:p>
+        </w:tc>
+        <w:tc>
+          <w:tcPr>
+            <w:tcW w:w="948" w:type="dxa"/>
+          </w:tcPr>
+          <w:p>
+            <w:r>
+              <w:t>2604</w:t>
             </w:r>
           </w:p>
         </w:tc>
@@ -14594,7 +14594,7 @@
           </w:tcPr>
           <w:p>
             <w:r>
-              <w:t>2644</w:t>
+              <w:t>2647</w:t>
             </w:r>
           </w:p>
         </w:tc>
@@ -14808,27 +14808,27 @@
           </w:tcPr>
           <w:p>
             <w:r>
-              <w:t>1469</w:t>
-            </w:r>
-          </w:p>
-        </w:tc>
-        <w:tc>
-          <w:tcPr>
-            <w:tcW w:w="948" w:type="dxa"/>
-          </w:tcPr>
-          <w:p>
-            <w:r>
-              <w:t>5643</w:t>
-            </w:r>
-          </w:p>
-        </w:tc>
-        <w:tc>
-          <w:tcPr>
-            <w:tcW w:w="948" w:type="dxa"/>
-          </w:tcPr>
-          <w:p>
-            <w:r>
-              <w:t>3070</w:t>
+              <w:t>0</w:t>
+            </w:r>
+          </w:p>
+        </w:tc>
+        <w:tc>
+          <w:tcPr>
+            <w:tcW w:w="948" w:type="dxa"/>
+          </w:tcPr>
+          <w:p>
+            <w:r>
+              <w:t>0</w:t>
+            </w:r>
+          </w:p>
+        </w:tc>
+        <w:tc>
+          <w:tcPr>
+            <w:tcW w:w="948" w:type="dxa"/>
+          </w:tcPr>
+          <w:p>
+            <w:r>
+              <w:t>0</w:t>
             </w:r>
           </w:p>
         </w:tc>
@@ -14838,7 +14838,7 @@
           </w:tcPr>
           <w:p>
             <w:r>
-              <w:t>6424</w:t>
+              <w:t>0</w:t>
             </w:r>
           </w:p>
         </w:tc>
@@ -15160,7 +15160,7 @@
           </w:tcPr>
           <w:p>
             <w:r>
-              <w:t>-2552</w:t>
+              <w:t>-3060</w:t>
             </w:r>
           </w:p>
         </w:tc>
@@ -15170,27 +15170,27 @@
           </w:tcPr>
           <w:p>
             <w:r>
-              <w:t>4</w:t>
-            </w:r>
-          </w:p>
-        </w:tc>
-        <w:tc>
-          <w:tcPr>
-            <w:tcW w:w="948" w:type="dxa"/>
-          </w:tcPr>
-          <w:p>
-            <w:r>
-              <w:t>-52</w:t>
-            </w:r>
-          </w:p>
-        </w:tc>
-        <w:tc>
-          <w:tcPr>
-            <w:tcW w:w="948" w:type="dxa"/>
-          </w:tcPr>
-          <w:p>
-            <w:r>
-              <w:t>52</w:t>
+              <w:t>198</w:t>
+            </w:r>
+          </w:p>
+        </w:tc>
+        <w:tc>
+          <w:tcPr>
+            <w:tcW w:w="948" w:type="dxa"/>
+          </w:tcPr>
+          <w:p>
+            <w:r>
+              <w:t>-50</w:t>
+            </w:r>
+          </w:p>
+        </w:tc>
+        <w:tc>
+          <w:tcPr>
+            <w:tcW w:w="948" w:type="dxa"/>
+          </w:tcPr>
+          <w:p>
+            <w:r>
+              <w:t>204</w:t>
             </w:r>
           </w:p>
         </w:tc>
@@ -15200,27 +15200,27 @@
           </w:tcPr>
           <w:p>
             <w:r>
-              <w:t>-58</w:t>
-            </w:r>
-          </w:p>
-        </w:tc>
-        <w:tc>
-          <w:tcPr>
-            <w:tcW w:w="948" w:type="dxa"/>
-          </w:tcPr>
-          <w:p>
-            <w:r>
-              <w:t>-471</w:t>
-            </w:r>
-          </w:p>
-        </w:tc>
-        <w:tc>
-          <w:tcPr>
-            <w:tcW w:w="948" w:type="dxa"/>
-          </w:tcPr>
-          <w:p>
-            <w:r>
-              <w:t>2602</w:t>
+              <w:t>1419</w:t>
+            </w:r>
+          </w:p>
+        </w:tc>
+        <w:tc>
+          <w:tcPr>
+            <w:tcW w:w="948" w:type="dxa"/>
+          </w:tcPr>
+          <w:p>
+            <w:r>
+              <w:t>5166</w:t>
+            </w:r>
+          </w:p>
+        </w:tc>
+        <w:tc>
+          <w:tcPr>
+            <w:tcW w:w="948" w:type="dxa"/>
+          </w:tcPr>
+          <w:p>
+            <w:r>
+              <w:t>5674</w:t>
             </w:r>
           </w:p>
         </w:tc>
@@ -15230,7 +15230,7 @@
           </w:tcPr>
           <w:p>
             <w:r>
-              <w:t>2644</w:t>
+              <w:t>7673</w:t>
             </w:r>
           </w:p>
         </w:tc>
@@ -15405,7 +15405,7 @@
           </w:tcPr>
           <w:p>
             <w:r>
-              <w:t>2552</w:t>
+              <w:t>3060</w:t>
             </w:r>
           </w:p>
         </w:tc>
@@ -15449,7 +15449,7 @@
           </w:tcPr>
           <w:p>
             <w:r>
-              <w:t>52</w:t>
+              <w:t>204</w:t>
             </w:r>
           </w:p>
         </w:tc>
@@ -15459,7 +15459,7 @@
           </w:tcPr>
           <w:p>
             <w:r>
-              <w:t>58</w:t>
+              <w:t>1419</w:t>
             </w:r>
           </w:p>
         </w:tc>
@@ -15503,7 +15503,7 @@
           </w:tcPr>
           <w:p>
             <w:r>
-              <w:t>2644</w:t>
+              <w:t>7673</w:t>
             </w:r>
           </w:p>
         </w:tc>
@@ -17693,7 +17693,7 @@
           </w:tcPr>
           <w:p>
             <w:r>
-              <w:t>-22</w:t>
+              <w:t>22</w:t>
             </w:r>
           </w:p>
         </w:tc>
@@ -17713,27 +17713,27 @@
           </w:tcPr>
           <w:p>
             <w:r>
-              <w:t>-10</w:t>
-            </w:r>
-          </w:p>
-        </w:tc>
-        <w:tc>
-          <w:tcPr>
-            <w:tcW w:w="948" w:type="dxa"/>
-          </w:tcPr>
-          <w:p>
-            <w:r>
               <w:t>10</w:t>
             </w:r>
           </w:p>
         </w:tc>
         <w:tc>
           <w:tcPr>
+            <w:tcW w:w="948" w:type="dxa"/>
+          </w:tcPr>
+          <w:p>
+            <w:r>
+              <w:t>10</w:t>
+            </w:r>
+          </w:p>
+        </w:tc>
+        <w:tc>
+          <w:tcPr>
             <w:tcW w:w="1096" w:type="dxa"/>
           </w:tcPr>
           <w:p>
             <w:r>
-              <w:t>-17</w:t>
+              <w:t>17</w:t>
             </w:r>
           </w:p>
         </w:tc>
@@ -17753,7 +17753,7 @@
           </w:tcPr>
           <w:p>
             <w:r>
-              <w:t>18</w:t>
+              <w:t>-19</w:t>
             </w:r>
           </w:p>
         </w:tc>
@@ -17763,7 +17763,7 @@
           </w:tcPr>
           <w:p>
             <w:r>
-              <w:t>18</w:t>
+              <w:t>19</w:t>
             </w:r>
           </w:p>
         </w:tc>
@@ -17815,7 +17815,7 @@
           </w:tcPr>
           <w:p>
             <w:r>
-              <w:t>-23</w:t>
+              <w:t>23</w:t>
             </w:r>
           </w:p>
         </w:tc>
@@ -17835,27 +17835,27 @@
           </w:tcPr>
           <w:p>
             <w:r>
+              <w:t>-30</w:t>
+            </w:r>
+          </w:p>
+        </w:tc>
+        <w:tc>
+          <w:tcPr>
+            <w:tcW w:w="948" w:type="dxa"/>
+          </w:tcPr>
+          <w:p>
+            <w:r>
               <w:t>30</w:t>
             </w:r>
           </w:p>
         </w:tc>
         <w:tc>
           <w:tcPr>
-            <w:tcW w:w="948" w:type="dxa"/>
-          </w:tcPr>
-          <w:p>
-            <w:r>
-              <w:t>30</w:t>
-            </w:r>
-          </w:p>
-        </w:tc>
-        <w:tc>
-          <w:tcPr>
             <w:tcW w:w="1096" w:type="dxa"/>
           </w:tcPr>
           <w:p>
             <w:r>
-              <w:t>59</w:t>
+              <w:t>-59</w:t>
             </w:r>
           </w:p>
         </w:tc>
@@ -17875,7 +17875,7 @@
           </w:tcPr>
           <w:p>
             <w:r>
-              <w:t>42</w:t>
+              <w:t>-42</w:t>
             </w:r>
           </w:p>
         </w:tc>
@@ -17977,27 +17977,27 @@
           </w:tcPr>
           <w:p>
             <w:r>
-              <w:t>59</w:t>
-            </w:r>
-          </w:p>
-        </w:tc>
-        <w:tc>
-          <w:tcPr>
-            <w:tcW w:w="948" w:type="dxa"/>
-          </w:tcPr>
-          <w:p>
-            <w:r>
-              <w:t>-121</w:t>
-            </w:r>
-          </w:p>
-        </w:tc>
-        <w:tc>
-          <w:tcPr>
-            <w:tcW w:w="948" w:type="dxa"/>
-          </w:tcPr>
-          <w:p>
-            <w:r>
-              <w:t>42</w:t>
+              <w:t>0</w:t>
+            </w:r>
+          </w:p>
+        </w:tc>
+        <w:tc>
+          <w:tcPr>
+            <w:tcW w:w="948" w:type="dxa"/>
+          </w:tcPr>
+          <w:p>
+            <w:r>
+              <w:t>0</w:t>
+            </w:r>
+          </w:p>
+        </w:tc>
+        <w:tc>
+          <w:tcPr>
+            <w:tcW w:w="948" w:type="dxa"/>
+          </w:tcPr>
+          <w:p>
+            <w:r>
+              <w:t>0</w:t>
             </w:r>
           </w:p>
         </w:tc>
@@ -18007,7 +18007,7 @@
           </w:tcPr>
           <w:p>
             <w:r>
-              <w:t>128</w:t>
+              <w:t>0</w:t>
             </w:r>
           </w:p>
         </w:tc>
@@ -18329,7 +18329,7 @@
           </w:tcPr>
           <w:p>
             <w:r>
-              <w:t>-22</w:t>
+              <w:t>45</w:t>
             </w:r>
           </w:p>
         </w:tc>
@@ -18339,27 +18339,27 @@
           </w:tcPr>
           <w:p>
             <w:r>
-              <w:t>0</w:t>
-            </w:r>
-          </w:p>
-        </w:tc>
-        <w:tc>
-          <w:tcPr>
-            <w:tcW w:w="948" w:type="dxa"/>
-          </w:tcPr>
-          <w:p>
-            <w:r>
-              <w:t>-10</w:t>
-            </w:r>
-          </w:p>
-        </w:tc>
-        <w:tc>
-          <w:tcPr>
-            <w:tcW w:w="948" w:type="dxa"/>
-          </w:tcPr>
-          <w:p>
-            <w:r>
-              <w:t>10</w:t>
+              <w:t>-1</w:t>
+            </w:r>
+          </w:p>
+        </w:tc>
+        <w:tc>
+          <w:tcPr>
+            <w:tcW w:w="948" w:type="dxa"/>
+          </w:tcPr>
+          <w:p>
+            <w:r>
+              <w:t>-20</w:t>
+            </w:r>
+          </w:p>
+        </w:tc>
+        <w:tc>
+          <w:tcPr>
+            <w:tcW w:w="948" w:type="dxa"/>
+          </w:tcPr>
+          <w:p>
+            <w:r>
+              <w:t>20</w:t>
             </w:r>
           </w:p>
         </w:tc>
@@ -18369,27 +18369,27 @@
           </w:tcPr>
           <w:p>
             <w:r>
-              <w:t>-17</w:t>
-            </w:r>
-          </w:p>
-        </w:tc>
-        <w:tc>
-          <w:tcPr>
-            <w:tcW w:w="948" w:type="dxa"/>
-          </w:tcPr>
-          <w:p>
-            <w:r>
-              <w:t>3</w:t>
-            </w:r>
-          </w:p>
-        </w:tc>
-        <w:tc>
-          <w:tcPr>
-            <w:tcW w:w="948" w:type="dxa"/>
-          </w:tcPr>
-          <w:p>
-            <w:r>
-              <w:t>18</w:t>
+              <w:t>-42</w:t>
+            </w:r>
+          </w:p>
+        </w:tc>
+        <w:tc>
+          <w:tcPr>
+            <w:tcW w:w="948" w:type="dxa"/>
+          </w:tcPr>
+          <w:p>
+            <w:r>
+              <w:t>-118</w:t>
+            </w:r>
+          </w:p>
+        </w:tc>
+        <w:tc>
+          <w:tcPr>
+            <w:tcW w:w="948" w:type="dxa"/>
+          </w:tcPr>
+          <w:p>
+            <w:r>
+              <w:t>-61</w:t>
             </w:r>
           </w:p>
         </w:tc>
@@ -18399,7 +18399,7 @@
           </w:tcPr>
           <w:p>
             <w:r>
-              <w:t>18</w:t>
+              <w:t>133</w:t>
             </w:r>
           </w:p>
         </w:tc>
@@ -18574,7 +18574,7 @@
           </w:tcPr>
           <w:p>
             <w:r>
-              <w:t>22</w:t>
+              <w:t>45</w:t>
             </w:r>
           </w:p>
         </w:tc>
@@ -18618,7 +18618,7 @@
           </w:tcPr>
           <w:p>
             <w:r>
-              <w:t>10</w:t>
+              <w:t>20</w:t>
             </w:r>
           </w:p>
         </w:tc>
@@ -18628,7 +18628,7 @@
           </w:tcPr>
           <w:p>
             <w:r>
-              <w:t>17</w:t>
+              <w:t>42</w:t>
             </w:r>
           </w:p>
         </w:tc>
@@ -18672,7 +18672,7 @@
           </w:tcPr>
           <w:p>
             <w:r>
-              <w:t>18</w:t>
+              <w:t>133</w:t>
             </w:r>
           </w:p>
         </w:tc>
@@ -20862,7 +20862,7 @@
           </w:tcPr>
           <w:p>
             <w:r>
-              <w:t>-62</w:t>
+              <w:t>-74</w:t>
             </w:r>
           </w:p>
         </w:tc>
@@ -20872,27 +20872,27 @@
           </w:tcPr>
           <w:p>
             <w:r>
-              <w:t>9</w:t>
-            </w:r>
-          </w:p>
-        </w:tc>
-        <w:tc>
-          <w:tcPr>
-            <w:tcW w:w="948" w:type="dxa"/>
-          </w:tcPr>
-          <w:p>
-            <w:r>
-              <w:t>3</w:t>
-            </w:r>
-          </w:p>
-        </w:tc>
-        <w:tc>
-          <w:tcPr>
-            <w:tcW w:w="948" w:type="dxa"/>
-          </w:tcPr>
-          <w:p>
-            <w:r>
-              <w:t>9</w:t>
+              <w:t>4</w:t>
+            </w:r>
+          </w:p>
+        </w:tc>
+        <w:tc>
+          <w:tcPr>
+            <w:tcW w:w="948" w:type="dxa"/>
+          </w:tcPr>
+          <w:p>
+            <w:r>
+              <w:t>60</w:t>
+            </w:r>
+          </w:p>
+        </w:tc>
+        <w:tc>
+          <w:tcPr>
+            <w:tcW w:w="948" w:type="dxa"/>
+          </w:tcPr>
+          <w:p>
+            <w:r>
+              <w:t>60</w:t>
             </w:r>
           </w:p>
         </w:tc>
@@ -20902,27 +20902,27 @@
           </w:tcPr>
           <w:p>
             <w:r>
-              <w:t>494</w:t>
-            </w:r>
-          </w:p>
-        </w:tc>
-        <w:tc>
-          <w:tcPr>
-            <w:tcW w:w="948" w:type="dxa"/>
-          </w:tcPr>
-          <w:p>
-            <w:r>
-              <w:t>-83</w:t>
-            </w:r>
-          </w:p>
-        </w:tc>
-        <w:tc>
-          <w:tcPr>
-            <w:tcW w:w="948" w:type="dxa"/>
-          </w:tcPr>
-          <w:p>
-            <w:r>
-              <w:t>-785</w:t>
+              <w:t>75</w:t>
+            </w:r>
+          </w:p>
+        </w:tc>
+        <w:tc>
+          <w:tcPr>
+            <w:tcW w:w="948" w:type="dxa"/>
+          </w:tcPr>
+          <w:p>
+            <w:r>
+              <w:t>-1081</w:t>
+            </w:r>
+          </w:p>
+        </w:tc>
+        <w:tc>
+          <w:tcPr>
+            <w:tcW w:w="948" w:type="dxa"/>
+          </w:tcPr>
+          <w:p>
+            <w:r>
+              <w:t>-520</w:t>
             </w:r>
           </w:p>
         </w:tc>
@@ -20932,7 +20932,7 @@
           </w:tcPr>
           <w:p>
             <w:r>
-              <w:t>789</w:t>
+              <w:t>1200</w:t>
             </w:r>
           </w:p>
         </w:tc>
@@ -20984,7 +20984,7 @@
           </w:tcPr>
           <w:p>
             <w:r>
-              <w:t>82</w:t>
+              <w:t>214</w:t>
             </w:r>
           </w:p>
         </w:tc>
@@ -20994,16 +20994,6 @@
           </w:tcPr>
           <w:p>
             <w:r>
-              <w:t>-214</w:t>
-            </w:r>
-          </w:p>
-        </w:tc>
-        <w:tc>
-          <w:tcPr>
-            <w:tcW w:w="948" w:type="dxa"/>
-          </w:tcPr>
-          <w:p>
-            <w:r>
               <w:t>195</w:t>
             </w:r>
           </w:p>
@@ -21014,7 +21004,17 @@
           </w:tcPr>
           <w:p>
             <w:r>
-              <w:t>290</w:t>
+              <w:t>-82</w:t>
+            </w:r>
+          </w:p>
+        </w:tc>
+        <w:tc>
+          <w:tcPr>
+            <w:tcW w:w="948" w:type="dxa"/>
+          </w:tcPr>
+          <w:p>
+            <w:r>
+              <w:t>212</w:t>
             </w:r>
           </w:p>
         </w:tc>
@@ -21024,27 +21024,27 @@
           </w:tcPr>
           <w:p>
             <w:r>
-              <w:t>-565</w:t>
-            </w:r>
-          </w:p>
-        </w:tc>
-        <w:tc>
-          <w:tcPr>
-            <w:tcW w:w="948" w:type="dxa"/>
-          </w:tcPr>
-          <w:p>
-            <w:r>
-              <w:t>1139</w:t>
-            </w:r>
-          </w:p>
-        </w:tc>
-        <w:tc>
-          <w:tcPr>
-            <w:tcW w:w="948" w:type="dxa"/>
-          </w:tcPr>
-          <w:p>
-            <w:r>
-              <w:t>729</w:t>
+              <w:t>-1139</w:t>
+            </w:r>
+          </w:p>
+        </w:tc>
+        <w:tc>
+          <w:tcPr>
+            <w:tcW w:w="948" w:type="dxa"/>
+          </w:tcPr>
+          <w:p>
+            <w:r>
+              <w:t>725</w:t>
+            </w:r>
+          </w:p>
+        </w:tc>
+        <w:tc>
+          <w:tcPr>
+            <w:tcW w:w="948" w:type="dxa"/>
+          </w:tcPr>
+          <w:p>
+            <w:r>
+              <w:t>565</w:t>
             </w:r>
           </w:p>
         </w:tc>
@@ -21054,7 +21054,7 @@
           </w:tcPr>
           <w:p>
             <w:r>
-              <w:t>1352</w:t>
+              <w:t>919</w:t>
             </w:r>
           </w:p>
         </w:tc>
@@ -21146,27 +21146,27 @@
           </w:tcPr>
           <w:p>
             <w:r>
-              <w:t>-565</w:t>
-            </w:r>
-          </w:p>
-        </w:tc>
-        <w:tc>
-          <w:tcPr>
-            <w:tcW w:w="948" w:type="dxa"/>
-          </w:tcPr>
-          <w:p>
-            <w:r>
-              <w:t>1139</w:t>
-            </w:r>
-          </w:p>
-        </w:tc>
-        <w:tc>
-          <w:tcPr>
-            <w:tcW w:w="948" w:type="dxa"/>
-          </w:tcPr>
-          <w:p>
-            <w:r>
-              <w:t>729</w:t>
+              <w:t>0</w:t>
+            </w:r>
+          </w:p>
+        </w:tc>
+        <w:tc>
+          <w:tcPr>
+            <w:tcW w:w="948" w:type="dxa"/>
+          </w:tcPr>
+          <w:p>
+            <w:r>
+              <w:t>0</w:t>
+            </w:r>
+          </w:p>
+        </w:tc>
+        <w:tc>
+          <w:tcPr>
+            <w:tcW w:w="948" w:type="dxa"/>
+          </w:tcPr>
+          <w:p>
+            <w:r>
+              <w:t>0</w:t>
             </w:r>
           </w:p>
         </w:tc>
@@ -21176,7 +21176,7 @@
           </w:tcPr>
           <w:p>
             <w:r>
-              <w:t>1352</w:t>
+              <w:t>0</w:t>
             </w:r>
           </w:p>
         </w:tc>
@@ -21498,7 +21498,7 @@
           </w:tcPr>
           <w:p>
             <w:r>
-              <w:t>-62</w:t>
+              <w:t>140</w:t>
             </w:r>
           </w:p>
         </w:tc>
@@ -21508,27 +21508,27 @@
           </w:tcPr>
           <w:p>
             <w:r>
-              <w:t>9</w:t>
-            </w:r>
-          </w:p>
-        </w:tc>
-        <w:tc>
-          <w:tcPr>
-            <w:tcW w:w="948" w:type="dxa"/>
-          </w:tcPr>
-          <w:p>
-            <w:r>
-              <w:t>3</w:t>
-            </w:r>
-          </w:p>
-        </w:tc>
-        <w:tc>
-          <w:tcPr>
-            <w:tcW w:w="948" w:type="dxa"/>
-          </w:tcPr>
-          <w:p>
-            <w:r>
-              <w:t>9</w:t>
+              <w:t>199</w:t>
+            </w:r>
+          </w:p>
+        </w:tc>
+        <w:tc>
+          <w:tcPr>
+            <w:tcW w:w="948" w:type="dxa"/>
+          </w:tcPr>
+          <w:p>
+            <w:r>
+              <w:t>60</w:t>
+            </w:r>
+          </w:p>
+        </w:tc>
+        <w:tc>
+          <w:tcPr>
+            <w:tcW w:w="948" w:type="dxa"/>
+          </w:tcPr>
+          <w:p>
+            <w:r>
+              <w:t>208</w:t>
             </w:r>
           </w:p>
         </w:tc>
@@ -21538,27 +21538,27 @@
           </w:tcPr>
           <w:p>
             <w:r>
-              <w:t>494</w:t>
-            </w:r>
-          </w:p>
-        </w:tc>
-        <w:tc>
-          <w:tcPr>
-            <w:tcW w:w="948" w:type="dxa"/>
-          </w:tcPr>
-          <w:p>
-            <w:r>
-              <w:t>-83</w:t>
-            </w:r>
-          </w:p>
-        </w:tc>
-        <w:tc>
-          <w:tcPr>
-            <w:tcW w:w="948" w:type="dxa"/>
-          </w:tcPr>
-          <w:p>
-            <w:r>
-              <w:t>-785</w:t>
+              <w:t>-1064</w:t>
+            </w:r>
+          </w:p>
+        </w:tc>
+        <w:tc>
+          <w:tcPr>
+            <w:tcW w:w="948" w:type="dxa"/>
+          </w:tcPr>
+          <w:p>
+            <w:r>
+              <w:t>-1081</w:t>
+            </w:r>
+          </w:p>
+        </w:tc>
+        <w:tc>
+          <w:tcPr>
+            <w:tcW w:w="948" w:type="dxa"/>
+          </w:tcPr>
+          <w:p>
+            <w:r>
+              <w:t>-520</w:t>
             </w:r>
           </w:p>
         </w:tc>
@@ -21568,7 +21568,7 @@
           </w:tcPr>
           <w:p>
             <w:r>
-              <w:t>789</w:t>
+              <w:t>1200</w:t>
             </w:r>
           </w:p>
         </w:tc>
@@ -21743,7 +21743,7 @@
           </w:tcPr>
           <w:p>
             <w:r>
-              <w:t>62</w:t>
+              <w:t>140</w:t>
             </w:r>
           </w:p>
         </w:tc>
@@ -21787,7 +21787,7 @@
           </w:tcPr>
           <w:p>
             <w:r>
-              <w:t>9</w:t>
+              <w:t>208</w:t>
             </w:r>
           </w:p>
         </w:tc>
@@ -21797,7 +21797,7 @@
           </w:tcPr>
           <w:p>
             <w:r>
-              <w:t>494</w:t>
+              <w:t>1064</w:t>
             </w:r>
           </w:p>
         </w:tc>
@@ -21841,7 +21841,7 @@
           </w:tcPr>
           <w:p>
             <w:r>
-              <w:t>789</w:t>
+              <w:t>1200</w:t>
             </w:r>
           </w:p>
         </w:tc>
@@ -24031,7 +24031,7 @@
           </w:tcPr>
           <w:p>
             <w:r>
-              <w:t>-1895</w:t>
+              <w:t>4</w:t>
             </w:r>
           </w:p>
         </w:tc>
@@ -24041,27 +24041,27 @@
           </w:tcPr>
           <w:p>
             <w:r>
-              <w:t>3</w:t>
-            </w:r>
-          </w:p>
-        </w:tc>
-        <w:tc>
-          <w:tcPr>
-            <w:tcW w:w="948" w:type="dxa"/>
-          </w:tcPr>
-          <w:p>
-            <w:r>
-              <w:t>3</w:t>
-            </w:r>
-          </w:p>
-        </w:tc>
-        <w:tc>
-          <w:tcPr>
-            <w:tcW w:w="948" w:type="dxa"/>
-          </w:tcPr>
-          <w:p>
-            <w:r>
-              <w:t>4</w:t>
+              <w:t>-1896</w:t>
+            </w:r>
+          </w:p>
+        </w:tc>
+        <w:tc>
+          <w:tcPr>
+            <w:tcW w:w="948" w:type="dxa"/>
+          </w:tcPr>
+          <w:p>
+            <w:r>
+              <w:t>2</w:t>
+            </w:r>
+          </w:p>
+        </w:tc>
+        <w:tc>
+          <w:tcPr>
+            <w:tcW w:w="948" w:type="dxa"/>
+          </w:tcPr>
+          <w:p>
+            <w:r>
+              <w:t>1896</w:t>
             </w:r>
           </w:p>
         </w:tc>
@@ -24071,6 +24071,16 @@
           </w:tcPr>
           <w:p>
             <w:r>
+              <w:t>-2066</w:t>
+            </w:r>
+          </w:p>
+        </w:tc>
+        <w:tc>
+          <w:tcPr>
+            <w:tcW w:w="948" w:type="dxa"/>
+          </w:tcPr>
+          <w:p>
+            <w:r>
               <w:t>-102</w:t>
             </w:r>
           </w:p>
@@ -24081,17 +24091,7 @@
           </w:tcPr>
           <w:p>
             <w:r>
-              <w:t>-4836</w:t>
-            </w:r>
-          </w:p>
-        </w:tc>
-        <w:tc>
-          <w:tcPr>
-            <w:tcW w:w="948" w:type="dxa"/>
-          </w:tcPr>
-          <w:p>
-            <w:r>
-              <w:t>-2063</w:t>
+              <w:t>-4846</w:t>
             </w:r>
           </w:p>
         </w:tc>
@@ -24101,7 +24101,7 @@
           </w:tcPr>
           <w:p>
             <w:r>
-              <w:t>5258</w:t>
+              <w:t>4847</w:t>
             </w:r>
           </w:p>
         </w:tc>
@@ -24153,13 +24153,23 @@
           </w:tcPr>
           <w:p>
             <w:r>
+              <w:t>-117</w:t>
+            </w:r>
+          </w:p>
+        </w:tc>
+        <w:tc>
+          <w:tcPr>
+            <w:tcW w:w="787" w:type="dxa"/>
+          </w:tcPr>
+          <w:p>
+            <w:r>
               <w:t>-64</w:t>
             </w:r>
           </w:p>
         </w:tc>
         <w:tc>
           <w:tcPr>
-            <w:tcW w:w="787" w:type="dxa"/>
+            <w:tcW w:w="948" w:type="dxa"/>
           </w:tcPr>
           <w:p>
             <w:r>
@@ -24173,17 +24183,7 @@
           </w:tcPr>
           <w:p>
             <w:r>
-              <w:t>-117</w:t>
-            </w:r>
-          </w:p>
-        </w:tc>
-        <w:tc>
-          <w:tcPr>
-            <w:tcW w:w="948" w:type="dxa"/>
-          </w:tcPr>
-          <w:p>
-            <w:r>
-              <w:t>258</w:t>
+              <w:t>239</w:t>
             </w:r>
           </w:p>
         </w:tc>
@@ -24193,6 +24193,16 @@
           </w:tcPr>
           <w:p>
             <w:r>
+              <w:t>-73</w:t>
+            </w:r>
+          </w:p>
+        </w:tc>
+        <w:tc>
+          <w:tcPr>
+            <w:tcW w:w="948" w:type="dxa"/>
+          </w:tcPr>
+          <w:p>
+            <w:r>
               <w:t>-4838</w:t>
             </w:r>
           </w:p>
@@ -24209,21 +24219,11 @@
         </w:tc>
         <w:tc>
           <w:tcPr>
-            <w:tcW w:w="948" w:type="dxa"/>
-          </w:tcPr>
-          <w:p>
-            <w:r>
-              <w:t>-73</w:t>
-            </w:r>
-          </w:p>
-        </w:tc>
-        <w:tc>
-          <w:tcPr>
             <w:tcW w:w="966" w:type="dxa"/>
           </w:tcPr>
           <w:p>
             <w:r>
-              <w:t>1277</w:t>
+              <w:t>5003</w:t>
             </w:r>
           </w:p>
         </w:tc>
@@ -24315,27 +24315,27 @@
           </w:tcPr>
           <w:p>
             <w:r>
-              <w:t>-4838</w:t>
-            </w:r>
-          </w:p>
-        </w:tc>
-        <w:tc>
-          <w:tcPr>
-            <w:tcW w:w="948" w:type="dxa"/>
-          </w:tcPr>
-          <w:p>
-            <w:r>
-              <w:t>-1275</w:t>
-            </w:r>
-          </w:p>
-        </w:tc>
-        <w:tc>
-          <w:tcPr>
-            <w:tcW w:w="948" w:type="dxa"/>
-          </w:tcPr>
-          <w:p>
-            <w:r>
-              <w:t>-73</w:t>
+              <w:t>0</w:t>
+            </w:r>
+          </w:p>
+        </w:tc>
+        <w:tc>
+          <w:tcPr>
+            <w:tcW w:w="948" w:type="dxa"/>
+          </w:tcPr>
+          <w:p>
+            <w:r>
+              <w:t>0</w:t>
+            </w:r>
+          </w:p>
+        </w:tc>
+        <w:tc>
+          <w:tcPr>
+            <w:tcW w:w="948" w:type="dxa"/>
+          </w:tcPr>
+          <w:p>
+            <w:r>
+              <w:t>0</w:t>
             </w:r>
           </w:p>
         </w:tc>
@@ -24345,7 +24345,7 @@
           </w:tcPr>
           <w:p>
             <w:r>
-              <w:t>1277</w:t>
+              <w:t>0</w:t>
             </w:r>
           </w:p>
         </w:tc>
@@ -24667,7 +24667,7 @@
           </w:tcPr>
           <w:p>
             <w:r>
-              <w:t>-1895</w:t>
+              <w:t>-113</w:t>
             </w:r>
           </w:p>
         </w:tc>
@@ -24677,27 +24677,27 @@
           </w:tcPr>
           <w:p>
             <w:r>
-              <w:t>3</w:t>
-            </w:r>
-          </w:p>
-        </w:tc>
-        <w:tc>
-          <w:tcPr>
-            <w:tcW w:w="948" w:type="dxa"/>
-          </w:tcPr>
-          <w:p>
-            <w:r>
-              <w:t>3</w:t>
-            </w:r>
-          </w:p>
-        </w:tc>
-        <w:tc>
-          <w:tcPr>
-            <w:tcW w:w="948" w:type="dxa"/>
-          </w:tcPr>
-          <w:p>
-            <w:r>
-              <w:t>4</w:t>
+              <w:t>-1960</w:t>
+            </w:r>
+          </w:p>
+        </w:tc>
+        <w:tc>
+          <w:tcPr>
+            <w:tcW w:w="948" w:type="dxa"/>
+          </w:tcPr>
+          <w:p>
+            <w:r>
+              <w:t>232</w:t>
+            </w:r>
+          </w:p>
+        </w:tc>
+        <w:tc>
+          <w:tcPr>
+            <w:tcW w:w="948" w:type="dxa"/>
+          </w:tcPr>
+          <w:p>
+            <w:r>
+              <w:t>1974</w:t>
             </w:r>
           </w:p>
         </w:tc>
@@ -24707,27 +24707,27 @@
           </w:tcPr>
           <w:p>
             <w:r>
-              <w:t>-102</w:t>
-            </w:r>
-          </w:p>
-        </w:tc>
-        <w:tc>
-          <w:tcPr>
-            <w:tcW w:w="948" w:type="dxa"/>
-          </w:tcPr>
-          <w:p>
-            <w:r>
-              <w:t>-4836</w:t>
-            </w:r>
-          </w:p>
-        </w:tc>
-        <w:tc>
-          <w:tcPr>
-            <w:tcW w:w="948" w:type="dxa"/>
-          </w:tcPr>
-          <w:p>
-            <w:r>
-              <w:t>-2063</w:t>
+              <w:t>-2139</w:t>
+            </w:r>
+          </w:p>
+        </w:tc>
+        <w:tc>
+          <w:tcPr>
+            <w:tcW w:w="948" w:type="dxa"/>
+          </w:tcPr>
+          <w:p>
+            <w:r>
+              <w:t>-4940</w:t>
+            </w:r>
+          </w:p>
+        </w:tc>
+        <w:tc>
+          <w:tcPr>
+            <w:tcW w:w="948" w:type="dxa"/>
+          </w:tcPr>
+          <w:p>
+            <w:r>
+              <w:t>-6121</w:t>
             </w:r>
           </w:p>
         </w:tc>
@@ -24737,7 +24737,7 @@
           </w:tcPr>
           <w:p>
             <w:r>
-              <w:t>5258</w:t>
+              <w:t>7866</w:t>
             </w:r>
           </w:p>
         </w:tc>
@@ -24912,7 +24912,7 @@
           </w:tcPr>
           <w:p>
             <w:r>
-              <w:t>1895</w:t>
+              <w:t>113</w:t>
             </w:r>
           </w:p>
         </w:tc>
@@ -24956,7 +24956,7 @@
           </w:tcPr>
           <w:p>
             <w:r>
-              <w:t>4</w:t>
+              <w:t>1974</w:t>
             </w:r>
           </w:p>
         </w:tc>
@@ -24966,7 +24966,7 @@
           </w:tcPr>
           <w:p>
             <w:r>
-              <w:t>102</w:t>
+              <w:t>2139</w:t>
             </w:r>
           </w:p>
         </w:tc>
@@ -25010,7 +25010,7 @@
           </w:tcPr>
           <w:p>
             <w:r>
-              <w:t>5258</w:t>
+              <w:t>7866</w:t>
             </w:r>
           </w:p>
         </w:tc>
@@ -27220,17 +27220,17 @@
           </w:tcPr>
           <w:p>
             <w:r>
-              <w:t>-65</w:t>
-            </w:r>
-          </w:p>
-        </w:tc>
-        <w:tc>
-          <w:tcPr>
-            <w:tcW w:w="948" w:type="dxa"/>
-          </w:tcPr>
-          <w:p>
-            <w:r>
-              <w:t>65</w:t>
+              <w:t>-64</w:t>
+            </w:r>
+          </w:p>
+        </w:tc>
+        <w:tc>
+          <w:tcPr>
+            <w:tcW w:w="948" w:type="dxa"/>
+          </w:tcPr>
+          <w:p>
+            <w:r>
+              <w:t>64</w:t>
             </w:r>
           </w:p>
         </w:tc>
@@ -27240,17 +27240,17 @@
           </w:tcPr>
           <w:p>
             <w:r>
-              <w:t>-731</w:t>
-            </w:r>
-          </w:p>
-        </w:tc>
-        <w:tc>
-          <w:tcPr>
-            <w:tcW w:w="948" w:type="dxa"/>
-          </w:tcPr>
-          <w:p>
-            <w:r>
-              <w:t>-12</w:t>
+              <w:t>-716</w:t>
+            </w:r>
+          </w:p>
+        </w:tc>
+        <w:tc>
+          <w:tcPr>
+            <w:tcW w:w="948" w:type="dxa"/>
+          </w:tcPr>
+          <w:p>
+            <w:r>
+              <w:t>-20</w:t>
             </w:r>
           </w:p>
         </w:tc>
@@ -27362,7 +27362,7 @@
           </w:tcPr>
           <w:p>
             <w:r>
-              <w:t>2094</w:t>
+              <w:t>2095</w:t>
             </w:r>
           </w:p>
         </w:tc>
@@ -27484,27 +27484,27 @@
           </w:tcPr>
           <w:p>
             <w:r>
-              <w:t>2094</w:t>
-            </w:r>
-          </w:p>
-        </w:tc>
-        <w:tc>
-          <w:tcPr>
-            <w:tcW w:w="948" w:type="dxa"/>
-          </w:tcPr>
-          <w:p>
-            <w:r>
-              <w:t>-281</w:t>
-            </w:r>
-          </w:p>
-        </w:tc>
-        <w:tc>
-          <w:tcPr>
-            <w:tcW w:w="948" w:type="dxa"/>
-          </w:tcPr>
-          <w:p>
-            <w:r>
-              <w:t>2149</w:t>
+              <w:t>0</w:t>
+            </w:r>
+          </w:p>
+        </w:tc>
+        <w:tc>
+          <w:tcPr>
+            <w:tcW w:w="948" w:type="dxa"/>
+          </w:tcPr>
+          <w:p>
+            <w:r>
+              <w:t>0</w:t>
+            </w:r>
+          </w:p>
+        </w:tc>
+        <w:tc>
+          <w:tcPr>
+            <w:tcW w:w="948" w:type="dxa"/>
+          </w:tcPr>
+          <w:p>
+            <w:r>
+              <w:t>0</w:t>
             </w:r>
           </w:p>
         </w:tc>
@@ -27514,7 +27514,7 @@
           </w:tcPr>
           <w:p>
             <w:r>
-              <w:t>2167</w:t>
+              <w:t>0</w:t>
             </w:r>
           </w:p>
         </w:tc>
@@ -27836,7 +27836,7 @@
           </w:tcPr>
           <w:p>
             <w:r>
-              <w:t>-746</w:t>
+              <w:t>-978</w:t>
             </w:r>
           </w:p>
         </w:tc>
@@ -27846,27 +27846,27 @@
           </w:tcPr>
           <w:p>
             <w:r>
-              <w:t>1</w:t>
-            </w:r>
-          </w:p>
-        </w:tc>
-        <w:tc>
-          <w:tcPr>
-            <w:tcW w:w="948" w:type="dxa"/>
-          </w:tcPr>
-          <w:p>
-            <w:r>
-              <w:t>-65</w:t>
-            </w:r>
-          </w:p>
-        </w:tc>
-        <w:tc>
-          <w:tcPr>
-            <w:tcW w:w="948" w:type="dxa"/>
-          </w:tcPr>
-          <w:p>
-            <w:r>
-              <w:t>65</w:t>
+              <w:t>-33</w:t>
+            </w:r>
+          </w:p>
+        </w:tc>
+        <w:tc>
+          <w:tcPr>
+            <w:tcW w:w="948" w:type="dxa"/>
+          </w:tcPr>
+          <w:p>
+            <w:r>
+              <w:t>135</w:t>
+            </w:r>
+          </w:p>
+        </w:tc>
+        <w:tc>
+          <w:tcPr>
+            <w:tcW w:w="948" w:type="dxa"/>
+          </w:tcPr>
+          <w:p>
+            <w:r>
+              <w:t>139</w:t>
             </w:r>
           </w:p>
         </w:tc>
@@ -27876,27 +27876,27 @@
           </w:tcPr>
           <w:p>
             <w:r>
-              <w:t>-731</w:t>
-            </w:r>
-          </w:p>
-        </w:tc>
-        <w:tc>
-          <w:tcPr>
-            <w:tcW w:w="948" w:type="dxa"/>
-          </w:tcPr>
-          <w:p>
-            <w:r>
-              <w:t>-12</w:t>
-            </w:r>
-          </w:p>
-        </w:tc>
-        <w:tc>
-          <w:tcPr>
-            <w:tcW w:w="948" w:type="dxa"/>
-          </w:tcPr>
-          <w:p>
-            <w:r>
-              <w:t>-555</w:t>
+              <w:t>1379</w:t>
+            </w:r>
+          </w:p>
+        </w:tc>
+        <w:tc>
+          <w:tcPr>
+            <w:tcW w:w="948" w:type="dxa"/>
+          </w:tcPr>
+          <w:p>
+            <w:r>
+              <w:t>-301</w:t>
+            </w:r>
+          </w:p>
+        </w:tc>
+        <w:tc>
+          <w:tcPr>
+            <w:tcW w:w="948" w:type="dxa"/>
+          </w:tcPr>
+          <w:p>
+            <w:r>
+              <w:t>1594</w:t>
             </w:r>
           </w:p>
         </w:tc>
@@ -27906,7 +27906,7 @@
           </w:tcPr>
           <w:p>
             <w:r>
-              <w:t>555</w:t>
+              <w:t>1622</w:t>
             </w:r>
           </w:p>
         </w:tc>
@@ -28081,7 +28081,7 @@
           </w:tcPr>
           <w:p>
             <w:r>
-              <w:t>746</w:t>
+              <w:t>978</w:t>
             </w:r>
           </w:p>
         </w:tc>
@@ -28125,7 +28125,7 @@
           </w:tcPr>
           <w:p>
             <w:r>
-              <w:t>65</w:t>
+              <w:t>139</w:t>
             </w:r>
           </w:p>
         </w:tc>
@@ -28135,7 +28135,7 @@
           </w:tcPr>
           <w:p>
             <w:r>
-              <w:t>731</w:t>
+              <w:t>1379</w:t>
             </w:r>
           </w:p>
         </w:tc>
@@ -28179,7 +28179,7 @@
           </w:tcPr>
           <w:p>
             <w:r>
-              <w:t>555</w:t>
+              <w:t>1622</w:t>
             </w:r>
           </w:p>
         </w:tc>
@@ -48421,7 +48421,7 @@
           </w:tcPr>
           <w:p>
             <w:r>
-              <w:t>-1884</w:t>
+              <w:t>-1892</w:t>
             </w:r>
           </w:p>
         </w:tc>
@@ -48431,7 +48431,7 @@
           </w:tcPr>
           <w:p>
             <w:r>
-              <w:t>-1851</w:t>
+              <w:t>-1858</w:t>
             </w:r>
           </w:p>
         </w:tc>
@@ -48845,7 +48845,7 @@
           </w:tcPr>
           <w:p>
             <w:r>
-              <w:t>-1095</w:t>
+              <w:t>-1098</w:t>
             </w:r>
           </w:p>
         </w:tc>
@@ -48855,7 +48855,7 @@
           </w:tcPr>
           <w:p>
             <w:r>
-              <w:t>-1052</w:t>
+              <w:t>-1056</w:t>
             </w:r>
           </w:p>
         </w:tc>
@@ -49269,7 +49269,7 @@
           </w:tcPr>
           <w:p>
             <w:r>
-              <w:t>-1866</w:t>
+              <w:t>-1961</w:t>
             </w:r>
           </w:p>
         </w:tc>
@@ -49279,7 +49279,7 @@
           </w:tcPr>
           <w:p>
             <w:r>
-              <w:t>-1795</w:t>
+              <w:t>-1891</w:t>
             </w:r>
           </w:p>
         </w:tc>
@@ -50505,7 +50505,7 @@
           </w:tcPr>
           <w:p>
             <w:r>
-              <w:t>-706</w:t>
+              <w:t>-708</w:t>
             </w:r>
           </w:p>
         </w:tc>
@@ -50515,7 +50515,7 @@
           </w:tcPr>
           <w:p>
             <w:r>
-              <w:t>-684</w:t>
+              <w:t>-686</w:t>
             </w:r>
           </w:p>
         </w:tc>
@@ -50929,7 +50929,7 @@
           </w:tcPr>
           <w:p>
             <w:r>
-              <w:t>-496</w:t>
+              <w:t>-500</w:t>
             </w:r>
           </w:p>
         </w:tc>
@@ -50939,7 +50939,7 @@
           </w:tcPr>
           <w:p>
             <w:r>
-              <w:t>-357</w:t>
+              <w:t>-361</w:t>
             </w:r>
           </w:p>
         </w:tc>
@@ -51335,7 +51335,7 @@
           </w:tcPr>
           <w:p>
             <w:r>
-              <w:t>-459</w:t>
+              <w:t>-455</w:t>
             </w:r>
           </w:p>
         </w:tc>
@@ -51345,7 +51345,7 @@
           </w:tcPr>
           <w:p>
             <w:r>
-              <w:t>-352</w:t>
+              <w:t>-348</w:t>
             </w:r>
           </w:p>
         </w:tc>
@@ -51740,7 +51740,7 @@
           </w:tcPr>
           <w:p>
             <w:r>
-              <w:t>-676</w:t>
+              <w:t>-677</w:t>
             </w:r>
           </w:p>
         </w:tc>
@@ -52545,7 +52545,7 @@
           </w:tcPr>
           <w:p>
             <w:r>
-              <w:t>-3456</w:t>
+              <w:t>-3418</w:t>
             </w:r>
           </w:p>
         </w:tc>
@@ -52555,7 +52555,7 @@
           </w:tcPr>
           <w:p>
             <w:r>
-              <w:t>-2470</w:t>
+              <w:t>-2433</w:t>
             </w:r>
           </w:p>
         </w:tc>
@@ -52944,7 +52944,7 @@
           </w:tcPr>
           <w:p>
             <w:r>
-              <w:t>-3904</w:t>
+              <w:t>-3959</w:t>
             </w:r>
           </w:p>
         </w:tc>
@@ -52954,7 +52954,7 @@
           </w:tcPr>
           <w:p>
             <w:r>
-              <w:t>-1847</w:t>
+              <w:t>-1901</w:t>
             </w:r>
           </w:p>
         </w:tc>
@@ -53343,7 +53343,7 @@
           </w:tcPr>
           <w:p>
             <w:r>
-              <w:t>-422</w:t>
+              <w:t>-491</w:t>
             </w:r>
           </w:p>
         </w:tc>
@@ -53353,7 +53353,7 @@
           </w:tcPr>
           <w:p>
             <w:r>
-              <w:t>406</w:t>
+              <w:t>336</w:t>
             </w:r>
           </w:p>
         </w:tc>
@@ -53742,7 +53742,7 @@
           </w:tcPr>
           <w:p>
             <w:r>
-              <w:t>-1045</w:t>
+              <w:t>-1023</w:t>
             </w:r>
           </w:p>
         </w:tc>
@@ -53752,7 +53752,7 @@
           </w:tcPr>
           <w:p>
             <w:r>
-              <w:t>855</w:t>
+              <w:t>876</w:t>
             </w:r>
           </w:p>
         </w:tc>

</xml_diff>